<commit_message>
Corrigido erro de continuidade na documentação
</commit_message>
<xml_diff>
--- a/Documentação/documentacao/PI-Documentacao-NeedForSpeed.docx
+++ b/Documentação/documentacao/PI-Documentacao-NeedForSpeed.docx
@@ -1489,7 +1489,13 @@
         </w:rPr>
       </w:pPr>
       <w:r>
-        <w:t xml:space="preserve">Surgida a partir de um investimento da revista norte-americana </w:t>
+        <w:t xml:space="preserve">Surgida a partir </w:t>
+      </w:r>
+      <w:r>
+        <w:t xml:space="preserve">de uma parceria com a </w:t>
+      </w:r>
+      <w:r>
+        <w:t xml:space="preserve">revista norte-americana </w:t>
       </w:r>
       <w:r>
         <w:rPr>
@@ -2062,14 +2068,22 @@
         <w:rPr>
           <w:lang w:val="pt-BR" w:eastAsia="pt-BR"/>
         </w:rPr>
-        <w:t>Implementar o sistema em uma máquina virtual Lubunt</w:t>
-      </w:r>
+        <w:t xml:space="preserve">Implementar o sistema em uma máquina virtual </w:t>
+      </w:r>
+      <w:proofErr w:type="spellStart"/>
       <w:r>
         <w:rPr>
           <w:lang w:val="pt-BR" w:eastAsia="pt-BR"/>
         </w:rPr>
+        <w:t>Lubunt</w:t>
+      </w:r>
+      <w:r>
+        <w:rPr>
+          <w:lang w:val="pt-BR" w:eastAsia="pt-BR"/>
+        </w:rPr>
         <w:t>u</w:t>
       </w:r>
+      <w:proofErr w:type="spellEnd"/>
       <w:r>
         <w:rPr>
           <w:lang w:val="pt-BR" w:eastAsia="pt-BR"/>
@@ -6930,8 +6944,22 @@
           <w:szCs w:val="24"/>
           <w:lang w:val="pt-BR" w:eastAsia="pt-BR"/>
         </w:rPr>
-        <w:t> Discussão de franquia | EA Forums</w:t>
-      </w:r>
+        <w:t xml:space="preserve"> Discussão de franquia | EA </w:t>
+      </w:r>
+      <w:proofErr w:type="spellStart"/>
+      <w:r>
+        <w:rPr>
+          <w:rFonts w:eastAsia="Times New Roman" w:cs="Calibri"/>
+          <w:b/>
+          <w:bCs/>
+          <w:color w:val="000000"/>
+          <w:sz w:val="24"/>
+          <w:szCs w:val="24"/>
+          <w:lang w:val="pt-BR" w:eastAsia="pt-BR"/>
+        </w:rPr>
+        <w:t>Forums</w:t>
+      </w:r>
+      <w:proofErr w:type="spellEnd"/>
       <w:r>
         <w:rPr>
           <w:rFonts w:eastAsia="Times New Roman" w:cs="Calibri"/>
@@ -6974,6 +7002,7 @@
           <w:lang w:val="pt-BR" w:eastAsia="pt-BR"/>
         </w:rPr>
       </w:pPr>
+      <w:proofErr w:type="spellStart"/>
       <w:r>
         <w:rPr>
           <w:rFonts w:eastAsia="Times New Roman" w:cs="Calibri"/>
@@ -6984,7 +7013,46 @@
           <w:szCs w:val="24"/>
           <w:lang w:val="pt-BR" w:eastAsia="pt-BR"/>
         </w:rPr>
-        <w:t>Need for Speed Wiki</w:t>
+        <w:t>Need</w:t>
+      </w:r>
+      <w:proofErr w:type="spellEnd"/>
+      <w:r>
+        <w:rPr>
+          <w:rFonts w:eastAsia="Times New Roman" w:cs="Calibri"/>
+          <w:b/>
+          <w:bCs/>
+          <w:color w:val="000000"/>
+          <w:sz w:val="24"/>
+          <w:szCs w:val="24"/>
+          <w:lang w:val="pt-BR" w:eastAsia="pt-BR"/>
+        </w:rPr>
+        <w:t xml:space="preserve"> for </w:t>
+      </w:r>
+      <w:proofErr w:type="spellStart"/>
+      <w:r>
+        <w:rPr>
+          <w:rFonts w:eastAsia="Times New Roman" w:cs="Calibri"/>
+          <w:b/>
+          <w:bCs/>
+          <w:color w:val="000000"/>
+          <w:sz w:val="24"/>
+          <w:szCs w:val="24"/>
+          <w:lang w:val="pt-BR" w:eastAsia="pt-BR"/>
+        </w:rPr>
+        <w:t>Speed</w:t>
+      </w:r>
+      <w:proofErr w:type="spellEnd"/>
+      <w:r>
+        <w:rPr>
+          <w:rFonts w:eastAsia="Times New Roman" w:cs="Calibri"/>
+          <w:b/>
+          <w:bCs/>
+          <w:color w:val="000000"/>
+          <w:sz w:val="24"/>
+          <w:szCs w:val="24"/>
+          <w:lang w:val="pt-BR" w:eastAsia="pt-BR"/>
+        </w:rPr>
+        <w:t xml:space="preserve"> Wiki</w:t>
       </w:r>
       <w:r>
         <w:rPr>
@@ -6994,7 +7062,29 @@
           <w:szCs w:val="24"/>
           <w:lang w:val="pt-BR" w:eastAsia="pt-BR"/>
         </w:rPr>
-        <w:t>. Disponível em: &lt;https://nfs.fandom.com/wiki/Need_for_Speed_Wiki&gt;.</w:t>
+        <w:t>. Disponível em: &lt;https://nfs.fandom.com/wiki/</w:t>
+      </w:r>
+      <w:proofErr w:type="spellStart"/>
+      <w:r>
+        <w:rPr>
+          <w:rFonts w:eastAsia="Times New Roman" w:cs="Calibri"/>
+          <w:color w:val="000000"/>
+          <w:sz w:val="24"/>
+          <w:szCs w:val="24"/>
+          <w:lang w:val="pt-BR" w:eastAsia="pt-BR"/>
+        </w:rPr>
+        <w:t>Need_for_Speed_Wiki</w:t>
+      </w:r>
+      <w:proofErr w:type="spellEnd"/>
+      <w:r>
+        <w:rPr>
+          <w:rFonts w:eastAsia="Times New Roman" w:cs="Calibri"/>
+          <w:color w:val="000000"/>
+          <w:sz w:val="24"/>
+          <w:szCs w:val="24"/>
+          <w:lang w:val="pt-BR" w:eastAsia="pt-BR"/>
+        </w:rPr>
+        <w:t>&gt;.</w:t>
       </w:r>
       <w:r>
         <w:rPr>
@@ -7432,7 +7522,14 @@
                               <w:rFonts w:ascii="Calibri"/>
                               <w:spacing w:val="-5"/>
                             </w:rPr>
-                            <w:t>10</w:t>
+                            <w:t>1</w:t>
+                          </w:r>
+                          <w:r>
+                            <w:rPr>
+                              <w:rFonts w:ascii="Calibri"/>
+                              <w:spacing w:val="-5"/>
+                            </w:rPr>
+                            <w:t>0</w:t>
                           </w:r>
                           <w:r>
                             <w:rPr>
@@ -7496,7 +7593,14 @@
                         <w:rFonts w:ascii="Calibri"/>
                         <w:spacing w:val="-5"/>
                       </w:rPr>
-                      <w:t>10</w:t>
+                      <w:t>1</w:t>
+                    </w:r>
+                    <w:r>
+                      <w:rPr>
+                        <w:rFonts w:ascii="Calibri"/>
+                        <w:spacing w:val="-5"/>
+                      </w:rPr>
+                      <w:t>0</w:t>
                     </w:r>
                     <w:r>
                       <w:rPr>
@@ -7649,7 +7753,14 @@
                               <w:rFonts w:ascii="Calibri"/>
                               <w:spacing w:val="-5"/>
                             </w:rPr>
-                            <w:t>10</w:t>
+                            <w:t>1</w:t>
+                          </w:r>
+                          <w:r>
+                            <w:rPr>
+                              <w:rFonts w:ascii="Calibri"/>
+                              <w:spacing w:val="-5"/>
+                            </w:rPr>
+                            <w:t>0</w:t>
                           </w:r>
                           <w:r>
                             <w:rPr>
@@ -7713,7 +7824,14 @@
                         <w:rFonts w:ascii="Calibri"/>
                         <w:spacing w:val="-5"/>
                       </w:rPr>
-                      <w:t>10</w:t>
+                      <w:t>1</w:t>
+                    </w:r>
+                    <w:r>
+                      <w:rPr>
+                        <w:rFonts w:ascii="Calibri"/>
+                        <w:spacing w:val="-5"/>
+                      </w:rPr>
+                      <w:t>0</w:t>
                     </w:r>
                     <w:r>
                       <w:rPr>
@@ -7866,7 +7984,14 @@
                               <w:rFonts w:ascii="Calibri"/>
                               <w:spacing w:val="-5"/>
                             </w:rPr>
-                            <w:t>10</w:t>
+                            <w:t>1</w:t>
+                          </w:r>
+                          <w:r>
+                            <w:rPr>
+                              <w:rFonts w:ascii="Calibri"/>
+                              <w:spacing w:val="-5"/>
+                            </w:rPr>
+                            <w:t>0</w:t>
                           </w:r>
                           <w:r>
                             <w:rPr>
@@ -7930,7 +8055,14 @@
                         <w:rFonts w:ascii="Calibri"/>
                         <w:spacing w:val="-5"/>
                       </w:rPr>
-                      <w:t>10</w:t>
+                      <w:t>1</w:t>
+                    </w:r>
+                    <w:r>
+                      <w:rPr>
+                        <w:rFonts w:ascii="Calibri"/>
+                        <w:spacing w:val="-5"/>
+                      </w:rPr>
+                      <w:t>0</w:t>
                     </w:r>
                     <w:r>
                       <w:rPr>

</xml_diff>